<commit_message>
modified h7 to h6, updated reflection
</commit_message>
<xml_diff>
--- a/Reflection.docx
+++ b/Reflection.docx
@@ -195,6 +195,14 @@
     </w:p>
     <w:p>
       <w:pPr>
+        <w:ind w:left="360"/>
+        <w:rPr>
+          <w:rFonts w:ascii="Calibri" w:eastAsia="Times New Roman" w:hAnsi="Calibri" w:cs="Calibri"/>
+        </w:rPr>
+      </w:pPr>
+    </w:p>
+    <w:p>
+      <w:pPr>
         <w:pStyle w:val="ListParagraph"/>
         <w:numPr>
           <w:ilvl w:val="0"/>
@@ -212,19 +220,13 @@
         </w:rPr>
         <w:t>Reflection</w:t>
       </w:r>
-    </w:p>
-    <w:p>
-      <w:pPr>
-        <w:pStyle w:val="ListParagraph"/>
-        <w:numPr>
-          <w:ilvl w:val="1"/>
-          <w:numId w:val="1"/>
-        </w:numPr>
+      <w:r>
         <w:rPr>
           <w:rFonts w:ascii="Calibri" w:eastAsia="Times New Roman" w:hAnsi="Calibri" w:cs="Calibri"/>
           <w:b/>
         </w:rPr>
-      </w:pPr>
+        <w:t xml:space="preserve"> - </w:t>
+      </w:r>
       <w:r>
         <w:rPr>
           <w:rFonts w:ascii="Calibri" w:eastAsia="Times New Roman" w:hAnsi="Calibri" w:cs="Calibri"/>
@@ -257,16 +259,28 @@
     </w:p>
     <w:p>
       <w:pPr>
-        <w:ind w:firstLine="720"/>
-        <w:rPr>
-          <w:rFonts w:ascii="Calibri" w:hAnsi="Calibri" w:cs="Calibri"/>
-        </w:rPr>
-      </w:pPr>
-      <w:r>
-        <w:rPr>
-          <w:rFonts w:ascii="Calibri" w:hAnsi="Calibri" w:cs="Calibri"/>
-        </w:rPr>
-        <w:t>Throughout this assignment, the biggest challenge I encountered was effectively being able to debug my code when my functions weren’t properly executing how</w:t>
+        <w:ind w:left="360"/>
+        <w:rPr>
+          <w:rFonts w:ascii="Calibri" w:hAnsi="Calibri" w:cs="Calibri"/>
+        </w:rPr>
+      </w:pPr>
+      <w:r>
+        <w:rPr>
+          <w:rFonts w:ascii="Calibri" w:hAnsi="Calibri" w:cs="Calibri"/>
+        </w:rPr>
+        <w:t xml:space="preserve">Throughout this assignment, the biggest challenge I encountered was being able to </w:t>
+      </w:r>
+      <w:r>
+        <w:rPr>
+          <w:rFonts w:ascii="Calibri" w:hAnsi="Calibri" w:cs="Calibri"/>
+        </w:rPr>
+        <w:t xml:space="preserve">efficiently </w:t>
+      </w:r>
+      <w:r>
+        <w:rPr>
+          <w:rFonts w:ascii="Calibri" w:hAnsi="Calibri" w:cs="Calibri"/>
+        </w:rPr>
+        <w:t>debug my code when my functions weren’t properly executing how</w:t>
       </w:r>
       <w:r>
         <w:rPr>
@@ -286,6 +300,7 @@
         </w:rPr>
         <w:t xml:space="preserve">Given that I was writing vanilla </w:t>
       </w:r>
+      <w:proofErr w:type="spellStart"/>
       <w:r>
         <w:rPr>
           <w:rFonts w:ascii="Calibri" w:hAnsi="Calibri" w:cs="Calibri"/>
@@ -296,8 +311,16 @@
         <w:rPr>
           <w:rFonts w:ascii="Calibri" w:hAnsi="Calibri" w:cs="Calibri"/>
         </w:rPr>
-        <w:t xml:space="preserve">avascript code rather than using </w:t>
-      </w:r>
+        <w:t>avascript</w:t>
+      </w:r>
+      <w:proofErr w:type="spellEnd"/>
+      <w:r>
+        <w:rPr>
+          <w:rFonts w:ascii="Calibri" w:hAnsi="Calibri" w:cs="Calibri"/>
+        </w:rPr>
+        <w:t xml:space="preserve"> code rather than using </w:t>
+      </w:r>
+      <w:proofErr w:type="spellStart"/>
       <w:r>
         <w:rPr>
           <w:rFonts w:ascii="Calibri" w:hAnsi="Calibri" w:cs="Calibri"/>
@@ -308,7 +331,26 @@
         <w:rPr>
           <w:rFonts w:ascii="Calibri" w:hAnsi="Calibri" w:cs="Calibri"/>
         </w:rPr>
-        <w:t>query, I had more lines to comb through whenever I had to search for a mistake. To overcome this, I became more familiar with my Chrome browser’s developer tools – especially the console.</w:t>
+        <w:t>query</w:t>
+      </w:r>
+      <w:proofErr w:type="spellEnd"/>
+      <w:r>
+        <w:rPr>
+          <w:rFonts w:ascii="Calibri" w:hAnsi="Calibri" w:cs="Calibri"/>
+        </w:rPr>
+        <w:t>, I had more lines to comb through whenever I had to search for a mistake</w:t>
+      </w:r>
+      <w:r>
+        <w:rPr>
+          <w:rFonts w:ascii="Calibri" w:hAnsi="Calibri" w:cs="Calibri"/>
+        </w:rPr>
+        <w:t xml:space="preserve"> and the IDE would often fail to specifically identify errors upfront. </w:t>
+      </w:r>
+      <w:r>
+        <w:rPr>
+          <w:rFonts w:ascii="Calibri" w:hAnsi="Calibri" w:cs="Calibri"/>
+        </w:rPr>
+        <w:t>To overcome this, I became more familiar with my Chrome browser’s developer tools – especially the console.</w:t>
       </w:r>
       <w:r>
         <w:rPr>
@@ -326,7 +368,21 @@
         <w:rPr>
           <w:rFonts w:ascii="Calibri" w:hAnsi="Calibri" w:cs="Calibri"/>
         </w:rPr>
-        <w:t>I also found that I could easily access and clear my localStorage within the Applications tab of my developer tool</w:t>
+        <w:t xml:space="preserve">I also found that I could easily access and clear my </w:t>
+      </w:r>
+      <w:proofErr w:type="spellStart"/>
+      <w:r>
+        <w:rPr>
+          <w:rFonts w:ascii="Calibri" w:hAnsi="Calibri" w:cs="Calibri"/>
+        </w:rPr>
+        <w:t>localStorage</w:t>
+      </w:r>
+      <w:proofErr w:type="spellEnd"/>
+      <w:r>
+        <w:rPr>
+          <w:rFonts w:ascii="Calibri" w:hAnsi="Calibri" w:cs="Calibri"/>
+        </w:rPr>
+        <w:t xml:space="preserve"> within the Applications tab of my developer tool</w:t>
       </w:r>
       <w:r>
         <w:rPr>
@@ -344,8 +400,16 @@
         <w:rPr>
           <w:rFonts w:ascii="Calibri" w:hAnsi="Calibri" w:cs="Calibri"/>
         </w:rPr>
-        <w:t>orders within localStorage</w:t>
-      </w:r>
+        <w:t xml:space="preserve">orders within </w:t>
+      </w:r>
+      <w:proofErr w:type="spellStart"/>
+      <w:r>
+        <w:rPr>
+          <w:rFonts w:ascii="Calibri" w:hAnsi="Calibri" w:cs="Calibri"/>
+        </w:rPr>
+        <w:t>localStorage</w:t>
+      </w:r>
+      <w:proofErr w:type="spellEnd"/>
       <w:r>
         <w:rPr>
           <w:rFonts w:ascii="Calibri" w:hAnsi="Calibri" w:cs="Calibri"/>
@@ -355,24 +419,159 @@
     </w:p>
     <w:p>
       <w:pPr>
-        <w:ind w:firstLine="720"/>
-        <w:rPr>
-          <w:rFonts w:ascii="Calibri" w:hAnsi="Calibri" w:cs="Calibri"/>
-        </w:rPr>
-      </w:pPr>
-    </w:p>
-    <w:p>
-      <w:pPr>
-        <w:ind w:firstLine="720"/>
-        <w:rPr>
-          <w:rFonts w:ascii="Calibri" w:hAnsi="Calibri" w:cs="Calibri"/>
-        </w:rPr>
-      </w:pPr>
-      <w:r>
-        <w:rPr>
-          <w:rFonts w:ascii="Calibri" w:hAnsi="Calibri" w:cs="Calibri"/>
-        </w:rPr>
-        <w:t xml:space="preserve">Given that I was using jquery rather than javascript, I also needed to find a way to tell my browser to run my javascript code </w:t>
+        <w:ind w:left="360"/>
+        <w:rPr>
+          <w:rFonts w:ascii="Calibri" w:hAnsi="Calibri" w:cs="Calibri"/>
+        </w:rPr>
+      </w:pPr>
+    </w:p>
+    <w:p>
+      <w:pPr>
+        <w:ind w:left="360"/>
+        <w:rPr>
+          <w:rFonts w:ascii="Calibri" w:hAnsi="Calibri" w:cs="Calibri"/>
+        </w:rPr>
+      </w:pPr>
+      <w:r>
+        <w:rPr>
+          <w:rFonts w:ascii="Calibri" w:hAnsi="Calibri" w:cs="Calibri"/>
+        </w:rPr>
+        <w:t xml:space="preserve">In terms of writing the code itself, I found that splitting functions up into small pieces made things easier to debug and prevent errors. I originally wrote my </w:t>
+      </w:r>
+      <w:proofErr w:type="spellStart"/>
+      <w:proofErr w:type="gramStart"/>
+      <w:r>
+        <w:rPr>
+          <w:rFonts w:ascii="Calibri" w:hAnsi="Calibri" w:cs="Calibri"/>
+        </w:rPr>
+        <w:t>addToCart</w:t>
+      </w:r>
+      <w:proofErr w:type="spellEnd"/>
+      <w:r>
+        <w:rPr>
+          <w:rFonts w:ascii="Calibri" w:hAnsi="Calibri" w:cs="Calibri"/>
+        </w:rPr>
+        <w:t>(</w:t>
+      </w:r>
+      <w:proofErr w:type="gramEnd"/>
+      <w:r>
+        <w:rPr>
+          <w:rFonts w:ascii="Calibri" w:hAnsi="Calibri" w:cs="Calibri"/>
+        </w:rPr>
+        <w:t xml:space="preserve">) function to accomplish multiple tasks but was able to find more success after it split that function apart from </w:t>
+      </w:r>
+      <w:proofErr w:type="spellStart"/>
+      <w:r>
+        <w:rPr>
+          <w:rFonts w:ascii="Calibri" w:hAnsi="Calibri" w:cs="Calibri"/>
+        </w:rPr>
+        <w:t>saveShoppingCart</w:t>
+      </w:r>
+      <w:proofErr w:type="spellEnd"/>
+      <w:r>
+        <w:rPr>
+          <w:rFonts w:ascii="Calibri" w:hAnsi="Calibri" w:cs="Calibri"/>
+        </w:rPr>
+        <w:t>()</w:t>
+      </w:r>
+      <w:r>
+        <w:rPr>
+          <w:rFonts w:ascii="Calibri" w:hAnsi="Calibri" w:cs="Calibri"/>
+        </w:rPr>
+        <w:t xml:space="preserve"> and </w:t>
+      </w:r>
+      <w:proofErr w:type="spellStart"/>
+      <w:r>
+        <w:rPr>
+          <w:rFonts w:ascii="Calibri" w:hAnsi="Calibri" w:cs="Calibri"/>
+        </w:rPr>
+        <w:t>countItems</w:t>
+      </w:r>
+      <w:proofErr w:type="spellEnd"/>
+      <w:r>
+        <w:rPr>
+          <w:rFonts w:ascii="Calibri" w:hAnsi="Calibri" w:cs="Calibri"/>
+        </w:rPr>
+        <w:t xml:space="preserve">, which pushed new orders into </w:t>
+      </w:r>
+      <w:proofErr w:type="spellStart"/>
+      <w:r>
+        <w:rPr>
+          <w:rFonts w:ascii="Calibri" w:hAnsi="Calibri" w:cs="Calibri"/>
+        </w:rPr>
+        <w:t>localStorage</w:t>
+      </w:r>
+      <w:proofErr w:type="spellEnd"/>
+      <w:r>
+        <w:rPr>
+          <w:rFonts w:ascii="Calibri" w:hAnsi="Calibri" w:cs="Calibri"/>
+        </w:rPr>
+        <w:t xml:space="preserve"> and then counted the number of items in the cart to update the indicator at the top of each page.</w:t>
+      </w:r>
+    </w:p>
+    <w:p>
+      <w:pPr>
+        <w:ind w:left="360"/>
+        <w:rPr>
+          <w:rFonts w:ascii="Calibri" w:hAnsi="Calibri" w:cs="Calibri"/>
+        </w:rPr>
+      </w:pPr>
+    </w:p>
+    <w:p>
+      <w:pPr>
+        <w:ind w:left="360"/>
+        <w:rPr>
+          <w:rFonts w:ascii="Calibri" w:hAnsi="Calibri" w:cs="Calibri"/>
+        </w:rPr>
+      </w:pPr>
+      <w:r>
+        <w:rPr>
+          <w:rFonts w:ascii="Calibri" w:hAnsi="Calibri" w:cs="Calibri"/>
+        </w:rPr>
+        <w:lastRenderedPageBreak/>
+        <w:t xml:space="preserve">Given that I was using </w:t>
+      </w:r>
+      <w:proofErr w:type="spellStart"/>
+      <w:r>
+        <w:rPr>
+          <w:rFonts w:ascii="Calibri" w:hAnsi="Calibri" w:cs="Calibri"/>
+        </w:rPr>
+        <w:t>jquery</w:t>
+      </w:r>
+      <w:proofErr w:type="spellEnd"/>
+      <w:r>
+        <w:rPr>
+          <w:rFonts w:ascii="Calibri" w:hAnsi="Calibri" w:cs="Calibri"/>
+        </w:rPr>
+        <w:t xml:space="preserve"> rather than </w:t>
+      </w:r>
+      <w:proofErr w:type="spellStart"/>
+      <w:r>
+        <w:rPr>
+          <w:rFonts w:ascii="Calibri" w:hAnsi="Calibri" w:cs="Calibri"/>
+        </w:rPr>
+        <w:t>javascript</w:t>
+      </w:r>
+      <w:proofErr w:type="spellEnd"/>
+      <w:r>
+        <w:rPr>
+          <w:rFonts w:ascii="Calibri" w:hAnsi="Calibri" w:cs="Calibri"/>
+        </w:rPr>
+        <w:t xml:space="preserve">, I also needed to find a way to tell my browser to run my </w:t>
+      </w:r>
+      <w:proofErr w:type="spellStart"/>
+      <w:r>
+        <w:rPr>
+          <w:rFonts w:ascii="Calibri" w:hAnsi="Calibri" w:cs="Calibri"/>
+        </w:rPr>
+        <w:t>javascript</w:t>
+      </w:r>
+      <w:proofErr w:type="spellEnd"/>
+      <w:r>
+        <w:rPr>
+          <w:rFonts w:ascii="Calibri" w:hAnsi="Calibri" w:cs="Calibri"/>
+        </w:rPr>
+        <w:t xml:space="preserve"> code </w:t>
       </w:r>
       <w:r>
         <w:rPr>
@@ -385,43 +584,132 @@
         <w:rPr>
           <w:rFonts w:ascii="Calibri" w:hAnsi="Calibri" w:cs="Calibri"/>
         </w:rPr>
-        <w:t xml:space="preserve"> the HTML on a page finished loading. After struggling to write the equivalent to jquery’s document.ready() and finding no success, I was able to accomplish my goal by adding the script tag in each HTML page at the bottom of my body section, rather than in the head. </w:t>
+        <w:t xml:space="preserve"> the HTML on a page finished loading. After struggling to write the equivalent to </w:t>
+      </w:r>
+      <w:proofErr w:type="spellStart"/>
+      <w:r>
+        <w:rPr>
+          <w:rFonts w:ascii="Calibri" w:hAnsi="Calibri" w:cs="Calibri"/>
+        </w:rPr>
+        <w:t>jquery’s</w:t>
+      </w:r>
+      <w:proofErr w:type="spellEnd"/>
+      <w:r>
+        <w:rPr>
+          <w:rFonts w:ascii="Calibri" w:hAnsi="Calibri" w:cs="Calibri"/>
+        </w:rPr>
+        <w:t xml:space="preserve"> </w:t>
+      </w:r>
+      <w:proofErr w:type="spellStart"/>
+      <w:proofErr w:type="gramStart"/>
+      <w:r>
+        <w:rPr>
+          <w:rFonts w:ascii="Calibri" w:hAnsi="Calibri" w:cs="Calibri"/>
+        </w:rPr>
+        <w:t>document.ready</w:t>
+      </w:r>
+      <w:proofErr w:type="spellEnd"/>
+      <w:proofErr w:type="gramEnd"/>
+      <w:r>
+        <w:rPr>
+          <w:rFonts w:ascii="Calibri" w:hAnsi="Calibri" w:cs="Calibri"/>
+        </w:rPr>
+        <w:t>() and finding no success, I was able to accomplish my goal by adding the script tag in each HTML page at the bottom of my body section, rather than in the head.</w:t>
+      </w:r>
+    </w:p>
+    <w:p>
+      <w:pPr>
+        <w:ind w:left="360"/>
+        <w:rPr>
+          <w:rFonts w:ascii="Calibri" w:hAnsi="Calibri" w:cs="Calibri"/>
+        </w:rPr>
+      </w:pPr>
+    </w:p>
+    <w:p>
+      <w:pPr>
+        <w:ind w:left="360"/>
+        <w:rPr>
+          <w:rFonts w:ascii="Calibri" w:hAnsi="Calibri" w:cs="Calibri"/>
+        </w:rPr>
+      </w:pPr>
+      <w:r>
+        <w:rPr>
+          <w:rFonts w:ascii="Calibri" w:hAnsi="Calibri" w:cs="Calibri"/>
+        </w:rPr>
+        <w:t xml:space="preserve">Lastly, I experienced challenges associated with </w:t>
+      </w:r>
+      <w:proofErr w:type="spellStart"/>
+      <w:r>
+        <w:rPr>
+          <w:rFonts w:ascii="Calibri" w:hAnsi="Calibri" w:cs="Calibri"/>
+        </w:rPr>
+        <w:t>ES</w:t>
+      </w:r>
+      <w:proofErr w:type="spellEnd"/>
+      <w:r>
+        <w:rPr>
+          <w:rFonts w:ascii="Calibri" w:hAnsi="Calibri" w:cs="Calibri"/>
+        </w:rPr>
+        <w:t xml:space="preserve"> Lint. To write my code, I am using the Brackets IDE which began giving me errors that “document” was not </w:t>
+      </w:r>
+      <w:proofErr w:type="gramStart"/>
+      <w:r>
+        <w:rPr>
+          <w:rFonts w:ascii="Calibri" w:hAnsi="Calibri" w:cs="Calibri"/>
+        </w:rPr>
+        <w:t>defined</w:t>
+      </w:r>
+      <w:proofErr w:type="gramEnd"/>
+      <w:r>
+        <w:rPr>
+          <w:rFonts w:ascii="Calibri" w:hAnsi="Calibri" w:cs="Calibri"/>
+        </w:rPr>
+        <w:t xml:space="preserve"> or “console” was being user unexpectedly. I was getting errors that functions were being defined but not used, despite the fact that they were being called for in my HTML files. Overall, these errors confused me a lot. Eventually, after extensive research online, I found that the source behind all these error messages were ES Lint and its function was to guide my code writing and some of the errors could be ignored. </w:t>
+      </w:r>
+      <w:r>
+        <w:rPr>
+          <w:rFonts w:ascii="Calibri" w:hAnsi="Calibri" w:cs="Calibri"/>
+        </w:rPr>
+        <w:t xml:space="preserve">I also found code comments that </w:t>
+      </w:r>
+      <w:r>
+        <w:rPr>
+          <w:rFonts w:ascii="Calibri" w:hAnsi="Calibri" w:cs="Calibri"/>
+        </w:rPr>
+        <w:t xml:space="preserve">could successfully </w:t>
       </w:r>
       <w:bookmarkStart w:id="0" w:name="_GoBack"/>
       <w:bookmarkEnd w:id="0"/>
-    </w:p>
-    <w:p>
-      <w:pPr>
-        <w:rPr>
-          <w:rFonts w:ascii="Calibri" w:hAnsi="Calibri" w:cs="Calibri"/>
-        </w:rPr>
-      </w:pPr>
-    </w:p>
-    <w:p>
-      <w:pPr>
-        <w:rPr>
-          <w:rFonts w:ascii="Calibri" w:hAnsi="Calibri" w:cs="Calibri"/>
-        </w:rPr>
-      </w:pPr>
-    </w:p>
-    <w:p>
-      <w:pPr>
-        <w:rPr>
-          <w:rFonts w:ascii="Calibri" w:hAnsi="Calibri" w:cs="Calibri"/>
-        </w:rPr>
-      </w:pPr>
-    </w:p>
-    <w:p>
-      <w:pPr>
-        <w:rPr>
-          <w:rFonts w:ascii="Calibri" w:hAnsi="Calibri" w:cs="Calibri"/>
-        </w:rPr>
-      </w:pPr>
-      <w:r>
-        <w:rPr>
-          <w:rFonts w:ascii="Calibri" w:hAnsi="Calibri" w:cs="Calibri"/>
-        </w:rPr>
-        <w:lastRenderedPageBreak/>
+      <w:r>
+        <w:rPr>
+          <w:rFonts w:ascii="Calibri" w:hAnsi="Calibri" w:cs="Calibri"/>
+        </w:rPr>
+        <w:t>negate these error messages</w:t>
+      </w:r>
+      <w:r>
+        <w:rPr>
+          <w:rFonts w:ascii="Calibri" w:hAnsi="Calibri" w:cs="Calibri"/>
+        </w:rPr>
+        <w:t>.</w:t>
+      </w:r>
+    </w:p>
+    <w:p>
+      <w:pPr>
+        <w:rPr>
+          <w:rFonts w:ascii="Calibri" w:hAnsi="Calibri" w:cs="Calibri"/>
+        </w:rPr>
+      </w:pPr>
+    </w:p>
+    <w:p>
+      <w:pPr>
+        <w:rPr>
+          <w:rFonts w:ascii="Calibri" w:hAnsi="Calibri" w:cs="Calibri"/>
+        </w:rPr>
+      </w:pPr>
+      <w:r>
+        <w:rPr>
+          <w:rFonts w:ascii="Calibri" w:hAnsi="Calibri" w:cs="Calibri"/>
+        </w:rPr>
         <w:t>Sources:</w:t>
       </w:r>
     </w:p>

</xml_diff>